<commit_message>
Update Merise 02c - Exercices Modele Conceptuel.docx
</commit_message>
<xml_diff>
--- a/database/merise/Merise 02c - Exercices Modele Conceptuel.docx
+++ b/database/merise/Merise 02c - Exercices Modele Conceptuel.docx
@@ -417,7 +417,7 @@
       <w:r>
         <w:fldChar w:fldCharType="separate"/>
       </w:r>
-      <w:hyperlink w:anchor="_Toc81670879" w:history="1">
+      <w:hyperlink w:anchor="_Toc81671661" w:history="1">
         <w:r>
           <w:rPr>
             <w:rStyle w:val="Lienhypertexte"/>
@@ -445,7 +445,7 @@
             <w:noProof/>
             <w:webHidden/>
           </w:rPr>
-          <w:instrText xml:space="preserve"> PAGEREF _Toc81670879 \h </w:instrText>
+          <w:instrText xml:space="preserve"> PAGEREF _Toc81671661 \h </w:instrText>
         </w:r>
         <w:r>
           <w:rPr>
@@ -489,7 +489,7 @@
           <w:szCs w:val="22"/>
         </w:rPr>
       </w:pPr>
-      <w:hyperlink w:anchor="_Toc81670880" w:history="1">
+      <w:hyperlink w:anchor="_Toc81671662" w:history="1">
         <w:r>
           <w:rPr>
             <w:rStyle w:val="Lienhypertexte"/>
@@ -517,7 +517,7 @@
             <w:noProof/>
             <w:webHidden/>
           </w:rPr>
-          <w:instrText xml:space="preserve"> PAGEREF _Toc81670880 \h </w:instrText>
+          <w:instrText xml:space="preserve"> PAGEREF _Toc81671662 \h </w:instrText>
         </w:r>
         <w:r>
           <w:rPr>
@@ -561,7 +561,7 @@
           <w:szCs w:val="22"/>
         </w:rPr>
       </w:pPr>
-      <w:hyperlink w:anchor="_Toc81670881" w:history="1">
+      <w:hyperlink w:anchor="_Toc81671663" w:history="1">
         <w:r>
           <w:rPr>
             <w:rStyle w:val="Lienhypertexte"/>
@@ -589,7 +589,7 @@
             <w:noProof/>
             <w:webHidden/>
           </w:rPr>
-          <w:instrText xml:space="preserve"> PAGEREF _Toc81670881 \h </w:instrText>
+          <w:instrText xml:space="preserve"> PAGEREF _Toc81671663 \h </w:instrText>
         </w:r>
         <w:r>
           <w:rPr>
@@ -633,7 +633,7 @@
           <w:szCs w:val="22"/>
         </w:rPr>
       </w:pPr>
-      <w:hyperlink w:anchor="_Toc81670882" w:history="1">
+      <w:hyperlink w:anchor="_Toc81671664" w:history="1">
         <w:r>
           <w:rPr>
             <w:rStyle w:val="Lienhypertexte"/>
@@ -660,7 +660,7 @@
             <w:noProof/>
             <w:webHidden/>
           </w:rPr>
-          <w:instrText xml:space="preserve"> PAGEREF _Toc81670882 \h </w:instrText>
+          <w:instrText xml:space="preserve"> PAGEREF _Toc81671664 \h </w:instrText>
         </w:r>
         <w:r>
           <w:rPr>
@@ -704,7 +704,7 @@
           <w:szCs w:val="22"/>
         </w:rPr>
       </w:pPr>
-      <w:hyperlink w:anchor="_Toc81670883" w:history="1">
+      <w:hyperlink w:anchor="_Toc81671665" w:history="1">
         <w:r>
           <w:rPr>
             <w:rStyle w:val="Lienhypertexte"/>
@@ -731,7 +731,7 @@
             <w:noProof/>
             <w:webHidden/>
           </w:rPr>
-          <w:instrText xml:space="preserve"> PAGEREF _Toc81670883 \h </w:instrText>
+          <w:instrText xml:space="preserve"> PAGEREF _Toc81671665 \h </w:instrText>
         </w:r>
         <w:r>
           <w:rPr>
@@ -775,7 +775,7 @@
           <w:szCs w:val="22"/>
         </w:rPr>
       </w:pPr>
-      <w:hyperlink w:anchor="_Toc81670884" w:history="1">
+      <w:hyperlink w:anchor="_Toc81671666" w:history="1">
         <w:r>
           <w:rPr>
             <w:rStyle w:val="Lienhypertexte"/>
@@ -802,7 +802,7 @@
             <w:noProof/>
             <w:webHidden/>
           </w:rPr>
-          <w:instrText xml:space="preserve"> PAGEREF _Toc81670884 \h </w:instrText>
+          <w:instrText xml:space="preserve"> PAGEREF _Toc81671666 \h </w:instrText>
         </w:r>
         <w:r>
           <w:rPr>
@@ -846,7 +846,7 @@
           <w:szCs w:val="22"/>
         </w:rPr>
       </w:pPr>
-      <w:hyperlink w:anchor="_Toc81670885" w:history="1">
+      <w:hyperlink w:anchor="_Toc81671667" w:history="1">
         <w:r>
           <w:rPr>
             <w:rStyle w:val="Lienhypertexte"/>
@@ -874,7 +874,7 @@
             <w:noProof/>
             <w:webHidden/>
           </w:rPr>
-          <w:instrText xml:space="preserve"> PAGEREF _Toc81670885 \h </w:instrText>
+          <w:instrText xml:space="preserve"> PAGEREF _Toc81671667 \h </w:instrText>
         </w:r>
         <w:r>
           <w:rPr>
@@ -918,7 +918,7 @@
           <w:szCs w:val="22"/>
         </w:rPr>
       </w:pPr>
-      <w:hyperlink w:anchor="_Toc81670886" w:history="1">
+      <w:hyperlink w:anchor="_Toc81671668" w:history="1">
         <w:r>
           <w:rPr>
             <w:rStyle w:val="Lienhypertexte"/>
@@ -945,7 +945,7 @@
             <w:noProof/>
             <w:webHidden/>
           </w:rPr>
-          <w:instrText xml:space="preserve"> PAGEREF _Toc81670886 \h </w:instrText>
+          <w:instrText xml:space="preserve"> PAGEREF _Toc81671668 \h </w:instrText>
         </w:r>
         <w:r>
           <w:rPr>
@@ -989,7 +989,7 @@
           <w:szCs w:val="22"/>
         </w:rPr>
       </w:pPr>
-      <w:hyperlink w:anchor="_Toc81670887" w:history="1">
+      <w:hyperlink w:anchor="_Toc81671669" w:history="1">
         <w:r>
           <w:rPr>
             <w:rStyle w:val="Lienhypertexte"/>
@@ -1016,7 +1016,7 @@
             <w:noProof/>
             <w:webHidden/>
           </w:rPr>
-          <w:instrText xml:space="preserve"> PAGEREF _Toc81670887 \h </w:instrText>
+          <w:instrText xml:space="preserve"> PAGEREF _Toc81671669 \h </w:instrText>
         </w:r>
         <w:r>
           <w:rPr>
@@ -1060,7 +1060,7 @@
           <w:szCs w:val="22"/>
         </w:rPr>
       </w:pPr>
-      <w:hyperlink w:anchor="_Toc81670888" w:history="1">
+      <w:hyperlink w:anchor="_Toc81671670" w:history="1">
         <w:r>
           <w:rPr>
             <w:rStyle w:val="Lienhypertexte"/>
@@ -1087,7 +1087,7 @@
             <w:noProof/>
             <w:webHidden/>
           </w:rPr>
-          <w:instrText xml:space="preserve"> PAGEREF _Toc81670888 \h </w:instrText>
+          <w:instrText xml:space="preserve"> PAGEREF _Toc81671670 \h </w:instrText>
         </w:r>
         <w:r>
           <w:rPr>
@@ -1131,7 +1131,7 @@
           <w:szCs w:val="22"/>
         </w:rPr>
       </w:pPr>
-      <w:hyperlink w:anchor="_Toc81670889" w:history="1">
+      <w:hyperlink w:anchor="_Toc81671671" w:history="1">
         <w:r>
           <w:rPr>
             <w:rStyle w:val="Lienhypertexte"/>
@@ -1158,7 +1158,7 @@
             <w:noProof/>
             <w:webHidden/>
           </w:rPr>
-          <w:instrText xml:space="preserve"> PAGEREF _Toc81670889 \h </w:instrText>
+          <w:instrText xml:space="preserve"> PAGEREF _Toc81671671 \h </w:instrText>
         </w:r>
         <w:r>
           <w:rPr>
@@ -1202,7 +1202,7 @@
           <w:szCs w:val="22"/>
         </w:rPr>
       </w:pPr>
-      <w:hyperlink w:anchor="_Toc81670890" w:history="1">
+      <w:hyperlink w:anchor="_Toc81671672" w:history="1">
         <w:r>
           <w:rPr>
             <w:rStyle w:val="Lienhypertexte"/>
@@ -1230,7 +1230,7 @@
             <w:noProof/>
             <w:webHidden/>
           </w:rPr>
-          <w:instrText xml:space="preserve"> PAGEREF _Toc81670890 \h </w:instrText>
+          <w:instrText xml:space="preserve"> PAGEREF _Toc81671672 \h </w:instrText>
         </w:r>
         <w:r>
           <w:rPr>
@@ -1274,7 +1274,7 @@
           <w:szCs w:val="22"/>
         </w:rPr>
       </w:pPr>
-      <w:hyperlink w:anchor="_Toc81670891" w:history="1">
+      <w:hyperlink w:anchor="_Toc81671673" w:history="1">
         <w:r>
           <w:rPr>
             <w:rStyle w:val="Lienhypertexte"/>
@@ -1302,7 +1302,7 @@
             <w:noProof/>
             <w:webHidden/>
           </w:rPr>
-          <w:instrText xml:space="preserve"> PAGEREF _Toc81670891 \h </w:instrText>
+          <w:instrText xml:space="preserve"> PAGEREF _Toc81671673 \h </w:instrText>
         </w:r>
         <w:r>
           <w:rPr>
@@ -1346,7 +1346,7 @@
           <w:szCs w:val="22"/>
         </w:rPr>
       </w:pPr>
-      <w:hyperlink w:anchor="_Toc81670892" w:history="1">
+      <w:hyperlink w:anchor="_Toc81671674" w:history="1">
         <w:r>
           <w:rPr>
             <w:rStyle w:val="Lienhypertexte"/>
@@ -1373,7 +1373,7 @@
             <w:noProof/>
             <w:webHidden/>
           </w:rPr>
-          <w:instrText xml:space="preserve"> PAGEREF _Toc81670892 \h </w:instrText>
+          <w:instrText xml:space="preserve"> PAGEREF _Toc81671674 \h </w:instrText>
         </w:r>
         <w:r>
           <w:rPr>
@@ -1417,7 +1417,7 @@
           <w:szCs w:val="22"/>
         </w:rPr>
       </w:pPr>
-      <w:hyperlink w:anchor="_Toc81670893" w:history="1">
+      <w:hyperlink w:anchor="_Toc81671675" w:history="1">
         <w:r>
           <w:rPr>
             <w:rStyle w:val="Lienhypertexte"/>
@@ -1444,7 +1444,7 @@
             <w:noProof/>
             <w:webHidden/>
           </w:rPr>
-          <w:instrText xml:space="preserve"> PAGEREF _Toc81670893 \h </w:instrText>
+          <w:instrText xml:space="preserve"> PAGEREF _Toc81671675 \h </w:instrText>
         </w:r>
         <w:r>
           <w:rPr>
@@ -1488,7 +1488,7 @@
           <w:szCs w:val="22"/>
         </w:rPr>
       </w:pPr>
-      <w:hyperlink w:anchor="_Toc81670894" w:history="1">
+      <w:hyperlink w:anchor="_Toc81671676" w:history="1">
         <w:r>
           <w:rPr>
             <w:rStyle w:val="Lienhypertexte"/>
@@ -1515,7 +1515,7 @@
             <w:noProof/>
             <w:webHidden/>
           </w:rPr>
-          <w:instrText xml:space="preserve"> PAGEREF _Toc81670894 \h </w:instrText>
+          <w:instrText xml:space="preserve"> PAGEREF _Toc81671676 \h </w:instrText>
         </w:r>
         <w:r>
           <w:rPr>
@@ -1559,7 +1559,7 @@
           <w:szCs w:val="22"/>
         </w:rPr>
       </w:pPr>
-      <w:hyperlink w:anchor="_Toc81670895" w:history="1">
+      <w:hyperlink w:anchor="_Toc81671677" w:history="1">
         <w:r>
           <w:rPr>
             <w:rStyle w:val="Lienhypertexte"/>
@@ -1586,7 +1586,7 @@
             <w:noProof/>
             <w:webHidden/>
           </w:rPr>
-          <w:instrText xml:space="preserve"> PAGEREF _Toc81670895 \h </w:instrText>
+          <w:instrText xml:space="preserve"> PAGEREF _Toc81671677 \h </w:instrText>
         </w:r>
         <w:r>
           <w:rPr>
@@ -1630,7 +1630,7 @@
           <w:szCs w:val="22"/>
         </w:rPr>
       </w:pPr>
-      <w:hyperlink w:anchor="_Toc81670896" w:history="1">
+      <w:hyperlink w:anchor="_Toc81671678" w:history="1">
         <w:r>
           <w:rPr>
             <w:rStyle w:val="Lienhypertexte"/>
@@ -1658,7 +1658,7 @@
             <w:noProof/>
             <w:webHidden/>
           </w:rPr>
-          <w:instrText xml:space="preserve"> PAGEREF _Toc81670896 \h </w:instrText>
+          <w:instrText xml:space="preserve"> PAGEREF _Toc81671678 \h </w:instrText>
         </w:r>
         <w:r>
           <w:rPr>
@@ -1702,7 +1702,7 @@
           <w:szCs w:val="22"/>
         </w:rPr>
       </w:pPr>
-      <w:hyperlink w:anchor="_Toc81670897" w:history="1">
+      <w:hyperlink w:anchor="_Toc81671679" w:history="1">
         <w:r>
           <w:rPr>
             <w:rStyle w:val="Lienhypertexte"/>
@@ -1729,7 +1729,7 @@
             <w:noProof/>
             <w:webHidden/>
           </w:rPr>
-          <w:instrText xml:space="preserve"> PAGEREF _Toc81670897 \h </w:instrText>
+          <w:instrText xml:space="preserve"> PAGEREF _Toc81671679 \h </w:instrText>
         </w:r>
         <w:r>
           <w:rPr>
@@ -1773,7 +1773,7 @@
           <w:szCs w:val="22"/>
         </w:rPr>
       </w:pPr>
-      <w:hyperlink w:anchor="_Toc81670898" w:history="1">
+      <w:hyperlink w:anchor="_Toc81671680" w:history="1">
         <w:r>
           <w:rPr>
             <w:rStyle w:val="Lienhypertexte"/>
@@ -1800,7 +1800,7 @@
             <w:noProof/>
             <w:webHidden/>
           </w:rPr>
-          <w:instrText xml:space="preserve"> PAGEREF _Toc81670898 \h </w:instrText>
+          <w:instrText xml:space="preserve"> PAGEREF _Toc81671680 \h </w:instrText>
         </w:r>
         <w:r>
           <w:rPr>
@@ -1844,7 +1844,7 @@
           <w:szCs w:val="22"/>
         </w:rPr>
       </w:pPr>
-      <w:hyperlink w:anchor="_Toc81670899" w:history="1">
+      <w:hyperlink w:anchor="_Toc81671681" w:history="1">
         <w:r>
           <w:rPr>
             <w:rStyle w:val="Lienhypertexte"/>
@@ -1871,7 +1871,7 @@
             <w:noProof/>
             <w:webHidden/>
           </w:rPr>
-          <w:instrText xml:space="preserve"> PAGEREF _Toc81670899 \h </w:instrText>
+          <w:instrText xml:space="preserve"> PAGEREF _Toc81671681 \h </w:instrText>
         </w:r>
         <w:r>
           <w:rPr>
@@ -1915,7 +1915,7 @@
           <w:szCs w:val="22"/>
         </w:rPr>
       </w:pPr>
-      <w:hyperlink w:anchor="_Toc81670900" w:history="1">
+      <w:hyperlink w:anchor="_Toc81671682" w:history="1">
         <w:r>
           <w:rPr>
             <w:rStyle w:val="Lienhypertexte"/>
@@ -1943,7 +1943,7 @@
             <w:noProof/>
             <w:webHidden/>
           </w:rPr>
-          <w:instrText xml:space="preserve"> PAGEREF _Toc81670900 \h </w:instrText>
+          <w:instrText xml:space="preserve"> PAGEREF _Toc81671682 \h </w:instrText>
         </w:r>
         <w:r>
           <w:rPr>
@@ -1987,7 +1987,7 @@
           <w:szCs w:val="22"/>
         </w:rPr>
       </w:pPr>
-      <w:hyperlink w:anchor="_Toc81670901" w:history="1">
+      <w:hyperlink w:anchor="_Toc81671683" w:history="1">
         <w:r>
           <w:rPr>
             <w:rStyle w:val="Lienhypertexte"/>
@@ -2014,7 +2014,7 @@
             <w:noProof/>
             <w:webHidden/>
           </w:rPr>
-          <w:instrText xml:space="preserve"> PAGEREF _Toc81670901 \h </w:instrText>
+          <w:instrText xml:space="preserve"> PAGEREF _Toc81671683 \h </w:instrText>
         </w:r>
         <w:r>
           <w:rPr>
@@ -2058,7 +2058,7 @@
           <w:szCs w:val="22"/>
         </w:rPr>
       </w:pPr>
-      <w:hyperlink w:anchor="_Toc81670902" w:history="1">
+      <w:hyperlink w:anchor="_Toc81671684" w:history="1">
         <w:r>
           <w:rPr>
             <w:rStyle w:val="Lienhypertexte"/>
@@ -2085,7 +2085,7 @@
             <w:noProof/>
             <w:webHidden/>
           </w:rPr>
-          <w:instrText xml:space="preserve"> PAGEREF _Toc81670902 \h </w:instrText>
+          <w:instrText xml:space="preserve"> PAGEREF _Toc81671684 \h </w:instrText>
         </w:r>
         <w:r>
           <w:rPr>
@@ -2129,7 +2129,7 @@
           <w:szCs w:val="22"/>
         </w:rPr>
       </w:pPr>
-      <w:hyperlink w:anchor="_Toc81670903" w:history="1">
+      <w:hyperlink w:anchor="_Toc81671685" w:history="1">
         <w:r>
           <w:rPr>
             <w:rStyle w:val="Lienhypertexte"/>
@@ -2156,7 +2156,7 @@
             <w:noProof/>
             <w:webHidden/>
           </w:rPr>
-          <w:instrText xml:space="preserve"> PAGEREF _Toc81670903 \h </w:instrText>
+          <w:instrText xml:space="preserve"> PAGEREF _Toc81671685 \h </w:instrText>
         </w:r>
         <w:r>
           <w:rPr>
@@ -2200,7 +2200,7 @@
           <w:szCs w:val="22"/>
         </w:rPr>
       </w:pPr>
-      <w:hyperlink w:anchor="_Toc81670904" w:history="1">
+      <w:hyperlink w:anchor="_Toc81671686" w:history="1">
         <w:r>
           <w:rPr>
             <w:rStyle w:val="Lienhypertexte"/>
@@ -2227,7 +2227,7 @@
             <w:noProof/>
             <w:webHidden/>
           </w:rPr>
-          <w:instrText xml:space="preserve"> PAGEREF _Toc81670904 \h </w:instrText>
+          <w:instrText xml:space="preserve"> PAGEREF _Toc81671686 \h </w:instrText>
         </w:r>
         <w:r>
           <w:rPr>
@@ -2271,7 +2271,7 @@
           <w:szCs w:val="22"/>
         </w:rPr>
       </w:pPr>
-      <w:hyperlink w:anchor="_Toc81670905" w:history="1">
+      <w:hyperlink w:anchor="_Toc81671687" w:history="1">
         <w:r>
           <w:rPr>
             <w:rStyle w:val="Lienhypertexte"/>
@@ -2299,7 +2299,7 @@
             <w:noProof/>
             <w:webHidden/>
           </w:rPr>
-          <w:instrText xml:space="preserve"> PAGEREF _Toc81670905 \h </w:instrText>
+          <w:instrText xml:space="preserve"> PAGEREF _Toc81671687 \h </w:instrText>
         </w:r>
         <w:r>
           <w:rPr>
@@ -2343,7 +2343,7 @@
           <w:szCs w:val="22"/>
         </w:rPr>
       </w:pPr>
-      <w:hyperlink w:anchor="_Toc81670906" w:history="1">
+      <w:hyperlink w:anchor="_Toc81671688" w:history="1">
         <w:r>
           <w:rPr>
             <w:rStyle w:val="Lienhypertexte"/>
@@ -2370,7 +2370,7 @@
             <w:noProof/>
             <w:webHidden/>
           </w:rPr>
-          <w:instrText xml:space="preserve"> PAGEREF _Toc81670906 \h </w:instrText>
+          <w:instrText xml:space="preserve"> PAGEREF _Toc81671688 \h </w:instrText>
         </w:r>
         <w:r>
           <w:rPr>
@@ -2414,7 +2414,7 @@
           <w:szCs w:val="22"/>
         </w:rPr>
       </w:pPr>
-      <w:hyperlink w:anchor="_Toc81670907" w:history="1">
+      <w:hyperlink w:anchor="_Toc81671689" w:history="1">
         <w:r>
           <w:rPr>
             <w:rStyle w:val="Lienhypertexte"/>
@@ -2441,7 +2441,7 @@
             <w:noProof/>
             <w:webHidden/>
           </w:rPr>
-          <w:instrText xml:space="preserve"> PAGEREF _Toc81670907 \h </w:instrText>
+          <w:instrText xml:space="preserve"> PAGEREF _Toc81671689 \h </w:instrText>
         </w:r>
         <w:r>
           <w:rPr>
@@ -2485,7 +2485,7 @@
           <w:szCs w:val="22"/>
         </w:rPr>
       </w:pPr>
-      <w:hyperlink w:anchor="_Toc81670908" w:history="1">
+      <w:hyperlink w:anchor="_Toc81671690" w:history="1">
         <w:r>
           <w:rPr>
             <w:rStyle w:val="Lienhypertexte"/>
@@ -2512,7 +2512,7 @@
             <w:noProof/>
             <w:webHidden/>
           </w:rPr>
-          <w:instrText xml:space="preserve"> PAGEREF _Toc81670908 \h </w:instrText>
+          <w:instrText xml:space="preserve"> PAGEREF _Toc81671690 \h </w:instrText>
         </w:r>
         <w:r>
           <w:rPr>
@@ -2556,7 +2556,7 @@
           <w:szCs w:val="22"/>
         </w:rPr>
       </w:pPr>
-      <w:hyperlink w:anchor="_Toc81670909" w:history="1">
+      <w:hyperlink w:anchor="_Toc81671691" w:history="1">
         <w:r>
           <w:rPr>
             <w:rStyle w:val="Lienhypertexte"/>
@@ -2583,7 +2583,7 @@
             <w:noProof/>
             <w:webHidden/>
           </w:rPr>
-          <w:instrText xml:space="preserve"> PAGEREF _Toc81670909 \h </w:instrText>
+          <w:instrText xml:space="preserve"> PAGEREF _Toc81671691 \h </w:instrText>
         </w:r>
         <w:r>
           <w:rPr>
@@ -2769,7 +2769,7 @@
           <w:color w:val="4472C4" w:themeColor="accent1"/>
         </w:rPr>
       </w:pPr>
-      <w:bookmarkStart w:id="1" w:name="_Toc81670879"/>
+      <w:bookmarkStart w:id="1" w:name="_Toc81671661"/>
       <w:r>
         <w:rPr>
           <w:rFonts w:eastAsia="Calibri Light"/>
@@ -2984,7 +2984,7 @@
           <w:color w:val="4472C4"/>
         </w:rPr>
       </w:pPr>
-      <w:bookmarkStart w:id="2" w:name="_Toc81670880"/>
+      <w:bookmarkStart w:id="2" w:name="_Toc81671662"/>
       <w:r>
         <w:rPr>
           <w:rFonts w:eastAsia="Calibri Light"/>
@@ -3092,7 +3092,7 @@
           <w:color w:val="4472C4"/>
         </w:rPr>
       </w:pPr>
-      <w:bookmarkStart w:id="3" w:name="_Toc81670881"/>
+      <w:bookmarkStart w:id="3" w:name="_Toc81671663"/>
       <w:r>
         <w:rPr>
           <w:rFonts w:eastAsia="Calibri Light"/>
@@ -3906,7 +3906,7 @@
           <w:u w:val="single"/>
         </w:rPr>
       </w:pPr>
-      <w:bookmarkStart w:id="4" w:name="_Toc81670882"/>
+      <w:bookmarkStart w:id="4" w:name="_Toc81671664"/>
       <w:r>
         <w:rPr>
           <w:u w:val="single"/>
@@ -4041,7 +4041,7 @@
           <w:u w:val="single"/>
         </w:rPr>
       </w:pPr>
-      <w:bookmarkStart w:id="5" w:name="_Toc81670883"/>
+      <w:bookmarkStart w:id="5" w:name="_Toc81671665"/>
       <w:r>
         <w:rPr>
           <w:u w:val="single"/>
@@ -4383,7 +4383,7 @@
         </w:rPr>
       </w:pPr>
       <w:bookmarkStart w:id="6" w:name="_Hlk78873939"/>
-      <w:bookmarkStart w:id="7" w:name="_Toc81670884"/>
+      <w:bookmarkStart w:id="7" w:name="_Toc81671666"/>
       <w:r>
         <w:rPr>
           <w:u w:val="single"/>
@@ -7494,7 +7494,7 @@
           <w:color w:val="4472C4"/>
         </w:rPr>
       </w:pPr>
-      <w:bookmarkStart w:id="13" w:name="_Toc81670885"/>
+      <w:bookmarkStart w:id="13" w:name="_Toc81671667"/>
       <w:bookmarkEnd w:id="6"/>
       <w:r>
         <w:rPr>
@@ -8135,7 +8135,21 @@
         <w:rPr>
           <w:sz w:val="22"/>
         </w:rPr>
-        <w:t xml:space="preserve"> etc...).</w:t>
+        <w:t xml:space="preserve"> </w:t>
+      </w:r>
+      <w:proofErr w:type="gramStart"/>
+      <w:r>
+        <w:rPr>
+          <w:sz w:val="22"/>
+        </w:rPr>
+        <w:t>etc...</w:t>
+      </w:r>
+      <w:proofErr w:type="gramEnd"/>
+      <w:r>
+        <w:rPr>
+          <w:sz w:val="22"/>
+        </w:rPr>
+        <w:t>).</w:t>
       </w:r>
     </w:p>
     <w:p>
@@ -8453,7 +8467,7 @@
           <w:u w:val="single"/>
         </w:rPr>
       </w:pPr>
-      <w:bookmarkStart w:id="14" w:name="_Toc81670886"/>
+      <w:bookmarkStart w:id="14" w:name="_Toc81671668"/>
       <w:r>
         <w:rPr>
           <w:u w:val="single"/>
@@ -8677,7 +8691,7 @@
         <w:pStyle w:val="Titre3"/>
         <w:jc w:val="both"/>
       </w:pPr>
-      <w:bookmarkStart w:id="15" w:name="_Toc81670887"/>
+      <w:bookmarkStart w:id="15" w:name="_Toc81671669"/>
       <w:r>
         <w:lastRenderedPageBreak/>
         <w:t>Dépendances fonctionnelles composées :</w:t>
@@ -8871,7 +8885,7 @@
           <w:u w:val="single"/>
         </w:rPr>
       </w:pPr>
-      <w:bookmarkStart w:id="16" w:name="_Toc81670888"/>
+      <w:bookmarkStart w:id="16" w:name="_Toc81671670"/>
       <w:r>
         <w:rPr>
           <w:u w:val="single"/>
@@ -9343,7 +9357,7 @@
           <w:u w:val="single"/>
         </w:rPr>
       </w:pPr>
-      <w:bookmarkStart w:id="17" w:name="_Toc81670889"/>
+      <w:bookmarkStart w:id="17" w:name="_Toc81671671"/>
       <w:r>
         <w:rPr>
           <w:u w:val="single"/>
@@ -12440,7 +12454,7 @@
           <w:color w:val="4472C4"/>
         </w:rPr>
       </w:pPr>
-      <w:bookmarkStart w:id="22" w:name="_Toc81670890"/>
+      <w:bookmarkStart w:id="22" w:name="_Toc81671672"/>
       <w:r>
         <w:rPr>
           <w:rFonts w:asciiTheme="majorHAnsi" w:eastAsia="Calibri Light" w:hAnsiTheme="majorHAnsi" w:cstheme="majorHAnsi"/>
@@ -12548,7 +12562,7 @@
           <w:color w:val="4472C4" w:themeColor="accent1"/>
         </w:rPr>
       </w:pPr>
-      <w:bookmarkStart w:id="23" w:name="_Toc81670891"/>
+      <w:bookmarkStart w:id="23" w:name="_Toc81671673"/>
       <w:r>
         <w:rPr>
           <w:rFonts w:eastAsia="Calibri Light"/>
@@ -13378,7 +13392,7 @@
           <w:u w:val="single"/>
         </w:rPr>
       </w:pPr>
-      <w:bookmarkStart w:id="24" w:name="_Toc81670892"/>
+      <w:bookmarkStart w:id="24" w:name="_Toc81671674"/>
       <w:r>
         <w:rPr>
           <w:u w:val="single"/>
@@ -15212,7 +15226,7 @@
           <w:u w:val="single"/>
         </w:rPr>
       </w:pPr>
-      <w:bookmarkStart w:id="25" w:name="_Toc81670893"/>
+      <w:bookmarkStart w:id="25" w:name="_Toc81671675"/>
       <w:r>
         <w:rPr>
           <w:u w:val="single"/>
@@ -15380,7 +15394,7 @@
           <w:u w:val="single"/>
         </w:rPr>
       </w:pPr>
-      <w:bookmarkStart w:id="26" w:name="_Toc81670894"/>
+      <w:bookmarkStart w:id="26" w:name="_Toc81671676"/>
       <w:r>
         <w:rPr>
           <w:u w:val="single"/>
@@ -15513,7 +15527,7 @@
           <w:u w:val="single"/>
         </w:rPr>
       </w:pPr>
-      <w:bookmarkStart w:id="27" w:name="_Toc81670895"/>
+      <w:bookmarkStart w:id="27" w:name="_Toc81671677"/>
       <w:r>
         <w:rPr>
           <w:u w:val="single"/>
@@ -15952,7 +15966,7 @@
           <w:color w:val="4472C4" w:themeColor="accent1"/>
         </w:rPr>
       </w:pPr>
-      <w:bookmarkStart w:id="28" w:name="_Toc81670896"/>
+      <w:bookmarkStart w:id="28" w:name="_Toc81671678"/>
       <w:r>
         <w:rPr>
           <w:rFonts w:eastAsia="Calibri Light"/>
@@ -16915,7 +16929,7 @@
           <w:u w:val="single"/>
         </w:rPr>
       </w:pPr>
-      <w:bookmarkStart w:id="29" w:name="_Toc81670897"/>
+      <w:bookmarkStart w:id="29" w:name="_Toc81671679"/>
       <w:r>
         <w:rPr>
           <w:u w:val="single"/>
@@ -17269,7 +17283,7 @@
           <w:u w:val="single"/>
         </w:rPr>
       </w:pPr>
-      <w:bookmarkStart w:id="30" w:name="_Toc81670898"/>
+      <w:bookmarkStart w:id="30" w:name="_Toc81671680"/>
       <w:r>
         <w:rPr>
           <w:u w:val="single"/>
@@ -23426,7 +23440,7 @@
           <w:u w:val="single"/>
         </w:rPr>
       </w:pPr>
-      <w:bookmarkStart w:id="35" w:name="_Toc81670899"/>
+      <w:bookmarkStart w:id="35" w:name="_Toc81671681"/>
       <w:r>
         <w:rPr>
           <w:u w:val="single"/>
@@ -24069,7 +24083,7 @@
           <w:color w:val="4472C4" w:themeColor="accent1"/>
         </w:rPr>
       </w:pPr>
-      <w:bookmarkStart w:id="36" w:name="_Toc81670900"/>
+      <w:bookmarkStart w:id="36" w:name="_Toc81671682"/>
       <w:r>
         <w:rPr>
           <w:rFonts w:eastAsia="Calibri Light"/>
@@ -25243,7 +25257,7 @@
           <w:u w:val="single"/>
         </w:rPr>
       </w:pPr>
-      <w:bookmarkStart w:id="37" w:name="_Toc81670901"/>
+      <w:bookmarkStart w:id="37" w:name="_Toc81671683"/>
       <w:r>
         <w:rPr>
           <w:u w:val="single"/>
@@ -31827,7 +31841,7 @@
           <w:u w:val="single"/>
         </w:rPr>
       </w:pPr>
-      <w:bookmarkStart w:id="41" w:name="_Toc81670902"/>
+      <w:bookmarkStart w:id="41" w:name="_Toc81671684"/>
       <w:r>
         <w:rPr>
           <w:u w:val="single"/>
@@ -32180,7 +32194,7 @@
           <w:u w:val="single"/>
         </w:rPr>
       </w:pPr>
-      <w:bookmarkStart w:id="42" w:name="_Toc81670903"/>
+      <w:bookmarkStart w:id="42" w:name="_Toc81671685"/>
       <w:r>
         <w:rPr>
           <w:u w:val="single"/>
@@ -32306,7 +32320,7 @@
           <w:u w:val="single"/>
         </w:rPr>
       </w:pPr>
-      <w:bookmarkStart w:id="43" w:name="_Toc81670904"/>
+      <w:bookmarkStart w:id="43" w:name="_Toc81671686"/>
       <w:r>
         <w:rPr>
           <w:u w:val="single"/>
@@ -33332,7 +33346,7 @@
           <w:color w:val="4472C4" w:themeColor="accent1"/>
         </w:rPr>
       </w:pPr>
-      <w:bookmarkStart w:id="44" w:name="_Toc81670905"/>
+      <w:bookmarkStart w:id="44" w:name="_Toc81671687"/>
       <w:r>
         <w:rPr>
           <w:rFonts w:eastAsia="Calibri Light"/>
@@ -34507,7 +34521,7 @@
           <w:u w:val="single"/>
         </w:rPr>
       </w:pPr>
-      <w:bookmarkStart w:id="45" w:name="_Toc81670906"/>
+      <w:bookmarkStart w:id="45" w:name="_Toc81671688"/>
       <w:r>
         <w:rPr>
           <w:u w:val="single"/>
@@ -34752,7 +34766,7 @@
           <w:u w:val="single"/>
         </w:rPr>
       </w:pPr>
-      <w:bookmarkStart w:id="46" w:name="_Toc81670907"/>
+      <w:bookmarkStart w:id="46" w:name="_Toc81671689"/>
       <w:r>
         <w:rPr>
           <w:u w:val="single"/>
@@ -34800,6 +34814,7 @@
           <w:szCs w:val="22"/>
         </w:rPr>
       </w:pPr>
+      <w:proofErr w:type="gramStart"/>
       <w:r>
         <w:rPr>
           <w:rFonts w:asciiTheme="minorHAnsi" w:eastAsia="Times New Roman" w:hAnsiTheme="minorHAnsi" w:cstheme="minorHAnsi"/>
@@ -34809,7 +34824,19 @@
           <w:sz w:val="22"/>
           <w:szCs w:val="22"/>
         </w:rPr>
-        <w:t>artist_id, artistic_current_name</w:t>
+        <w:t>artist</w:t>
+      </w:r>
+      <w:proofErr w:type="gramEnd"/>
+      <w:r>
+        <w:rPr>
+          <w:rFonts w:asciiTheme="minorHAnsi" w:eastAsia="Times New Roman" w:hAnsiTheme="minorHAnsi" w:cstheme="minorHAnsi"/>
+          <w:b/>
+          <w:bCs/>
+          <w:color w:val="FF0000"/>
+          <w:sz w:val="22"/>
+          <w:szCs w:val="22"/>
+        </w:rPr>
+        <w:t>_id, artistic_current_name</w:t>
       </w:r>
       <w:r>
         <w:rPr>
@@ -34881,7 +34908,7 @@
           <w:u w:val="single"/>
         </w:rPr>
       </w:pPr>
-      <w:bookmarkStart w:id="47" w:name="_Toc81670908"/>
+      <w:bookmarkStart w:id="47" w:name="_Toc81671690"/>
       <w:r>
         <w:rPr>
           <w:u w:val="single"/>
@@ -35632,7 +35659,7 @@
           <w:u w:val="single"/>
         </w:rPr>
       </w:pPr>
-      <w:bookmarkStart w:id="48" w:name="_Toc81670909"/>
+      <w:bookmarkStart w:id="48" w:name="_Toc81671691"/>
       <w:r>
         <w:rPr>
           <w:u w:val="single"/>

</xml_diff>